<commit_message>
CV Updated: added bnd work and certifications
</commit_message>
<xml_diff>
--- a/Descargables/Gregorio Castillo Jr Resume Q2 2025.docx
+++ b/Descargables/Gregorio Castillo Jr Resume Q2 2025.docx
@@ -62,15 +62,47 @@
           <w:noProof w:val="0"/>
           <w:lang w:val="en-US"/>
         </w:rPr>
-        <w:t xml:space="preserve">+52 </w:t>
-      </w:r>
-      <w:r>
-        <w:rPr>
-          <w:rFonts w:ascii="Helvetica" w:hAnsi="Helvetica" w:cs="Times New Roman"/>
-          <w:noProof w:val="0"/>
-          <w:lang w:val="en-US"/>
-        </w:rPr>
-        <w:t xml:space="preserve">(899)912 8535 | </w:t>
+        <w:t>+</w:t>
+      </w:r>
+      <w:r>
+        <w:rPr>
+          <w:rFonts w:ascii="Helvetica" w:hAnsi="Helvetica" w:cs="Times New Roman"/>
+          <w:noProof w:val="0"/>
+          <w:lang w:val="en-US"/>
+        </w:rPr>
+        <w:t>1</w:t>
+      </w:r>
+      <w:r>
+        <w:rPr>
+          <w:rFonts w:ascii="Helvetica" w:hAnsi="Helvetica" w:cs="Times New Roman"/>
+          <w:noProof w:val="0"/>
+          <w:lang w:val="en-US"/>
+        </w:rPr>
+        <w:t xml:space="preserve"> </w:t>
+      </w:r>
+      <w:r>
+        <w:rPr>
+          <w:rFonts w:ascii="Helvetica" w:hAnsi="Helvetica" w:cs="Times New Roman"/>
+          <w:noProof w:val="0"/>
+          <w:lang w:val="en-US"/>
+        </w:rPr>
+        <w:t>(</w:t>
+      </w:r>
+      <w:r>
+        <w:rPr>
+          <w:rFonts w:ascii="Helvetica" w:hAnsi="Helvetica" w:cs="Times New Roman"/>
+          <w:noProof w:val="0"/>
+          <w:lang w:val="en-US"/>
+        </w:rPr>
+        <w:t>956)812 8401</w:t>
+      </w:r>
+      <w:r>
+        <w:rPr>
+          <w:rFonts w:ascii="Helvetica" w:hAnsi="Helvetica" w:cs="Times New Roman"/>
+          <w:noProof w:val="0"/>
+          <w:lang w:val="en-US"/>
+        </w:rPr>
+        <w:t xml:space="preserve"> | </w:t>
       </w:r>
       <w:hyperlink r:id="rId6" w:history="1">
         <w:r>
@@ -562,6 +594,222 @@
           <w:szCs w:val="20"/>
           <w:lang w:val="en-US"/>
         </w:rPr>
+        <w:t xml:space="preserve">Molding </w:t>
+      </w:r>
+      <w:r>
+        <w:rPr>
+          <w:rFonts w:ascii="Helvetica" w:hAnsi="Helvetica" w:cs="Times New Roman"/>
+          <w:b/>
+          <w:bCs/>
+          <w:sz w:val="20"/>
+          <w:szCs w:val="20"/>
+          <w:lang w:val="en-US"/>
+        </w:rPr>
+        <w:t xml:space="preserve">Quality Auditor, Black and Decker Mission                           </w:t>
+      </w:r>
+      <w:r>
+        <w:rPr>
+          <w:rFonts w:ascii="Helvetica" w:hAnsi="Helvetica" w:cs="Times New Roman"/>
+          <w:b/>
+          <w:bCs/>
+          <w:sz w:val="20"/>
+          <w:szCs w:val="20"/>
+          <w:lang w:val="en-US"/>
+        </w:rPr>
+        <w:t xml:space="preserve">                 </w:t>
+      </w:r>
+      <w:r>
+        <w:rPr>
+          <w:rFonts w:ascii="Helvetica" w:hAnsi="Helvetica" w:cs="Times New Roman"/>
+          <w:b/>
+          <w:bCs/>
+          <w:sz w:val="20"/>
+          <w:szCs w:val="20"/>
+          <w:lang w:val="en-US"/>
+        </w:rPr>
+        <w:t xml:space="preserve">     May 2025</w:t>
+      </w:r>
+      <w:r>
+        <w:rPr>
+          <w:rFonts w:ascii="Helvetica" w:hAnsi="Helvetica" w:cs="Times New Roman"/>
+          <w:b/>
+          <w:bCs/>
+          <w:sz w:val="20"/>
+          <w:szCs w:val="20"/>
+          <w:lang w:val="en-US"/>
+        </w:rPr>
+        <w:t xml:space="preserve"> - </w:t>
+      </w:r>
+      <w:r>
+        <w:rPr>
+          <w:rFonts w:ascii="Helvetica" w:hAnsi="Helvetica" w:cs="Times New Roman"/>
+          <w:b/>
+          <w:bCs/>
+          <w:sz w:val="20"/>
+          <w:szCs w:val="20"/>
+          <w:lang w:val="en-US"/>
+        </w:rPr>
+        <w:t>Present</w:t>
+      </w:r>
+    </w:p>
+    <w:p>
+      <w:pPr>
+        <w:pStyle w:val="Default"/>
+        <w:numPr>
+          <w:ilvl w:val="0"/>
+          <w:numId w:val="15"/>
+        </w:numPr>
+        <w:spacing w:after="46"/>
+        <w:rPr>
+          <w:rFonts w:ascii="Helvetica" w:hAnsi="Helvetica" w:cs="Times New Roman"/>
+          <w:sz w:val="20"/>
+          <w:szCs w:val="20"/>
+          <w:lang w:val="en-US"/>
+        </w:rPr>
+      </w:pPr>
+      <w:r>
+        <w:rPr>
+          <w:rFonts w:ascii="Helvetica" w:hAnsi="Helvetica" w:cs="Times New Roman"/>
+          <w:sz w:val="20"/>
+          <w:szCs w:val="20"/>
+          <w:lang w:val="en-US"/>
+        </w:rPr>
+        <w:t>Visual inspection of plastic molded parts</w:t>
+      </w:r>
+      <w:r>
+        <w:rPr>
+          <w:rFonts w:ascii="Helvetica" w:hAnsi="Helvetica" w:cs="Times New Roman"/>
+          <w:sz w:val="20"/>
+          <w:szCs w:val="20"/>
+          <w:lang w:val="en-US"/>
+        </w:rPr>
+        <w:t xml:space="preserve"> </w:t>
+      </w:r>
+    </w:p>
+    <w:p>
+      <w:pPr>
+        <w:pStyle w:val="Default"/>
+        <w:numPr>
+          <w:ilvl w:val="0"/>
+          <w:numId w:val="15"/>
+        </w:numPr>
+        <w:spacing w:after="46"/>
+        <w:rPr>
+          <w:rFonts w:ascii="Helvetica" w:hAnsi="Helvetica" w:cs="Times New Roman"/>
+          <w:sz w:val="20"/>
+          <w:szCs w:val="20"/>
+          <w:lang w:val="en-US"/>
+        </w:rPr>
+      </w:pPr>
+      <w:r>
+        <w:rPr>
+          <w:rFonts w:ascii="Helvetica" w:hAnsi="Helvetica" w:cs="Times New Roman"/>
+          <w:sz w:val="20"/>
+          <w:szCs w:val="20"/>
+          <w:lang w:val="en-US"/>
+        </w:rPr>
+        <w:t>Measurement of critical dimensions (pins, caliper, torque wrench, pull tester)</w:t>
+      </w:r>
+    </w:p>
+    <w:p>
+      <w:pPr>
+        <w:pStyle w:val="Default"/>
+        <w:numPr>
+          <w:ilvl w:val="0"/>
+          <w:numId w:val="15"/>
+        </w:numPr>
+        <w:spacing w:after="46"/>
+        <w:rPr>
+          <w:rFonts w:ascii="Helvetica" w:hAnsi="Helvetica" w:cs="Times New Roman"/>
+          <w:sz w:val="20"/>
+          <w:szCs w:val="20"/>
+          <w:lang w:val="en-US"/>
+        </w:rPr>
+      </w:pPr>
+      <w:r>
+        <w:rPr>
+          <w:rFonts w:ascii="Helvetica" w:hAnsi="Helvetica" w:cs="Times New Roman"/>
+          <w:sz w:val="20"/>
+          <w:szCs w:val="20"/>
+          <w:lang w:val="en-US"/>
+        </w:rPr>
+        <w:t>Process audits and product release through SAP</w:t>
+      </w:r>
+      <w:r>
+        <w:rPr>
+          <w:rFonts w:ascii="Helvetica" w:hAnsi="Helvetica" w:cs="Times New Roman"/>
+          <w:sz w:val="20"/>
+          <w:szCs w:val="20"/>
+          <w:lang w:val="en-US"/>
+        </w:rPr>
+        <w:t xml:space="preserve"> </w:t>
+      </w:r>
+    </w:p>
+    <w:p>
+      <w:pPr>
+        <w:pStyle w:val="Default"/>
+        <w:numPr>
+          <w:ilvl w:val="0"/>
+          <w:numId w:val="15"/>
+        </w:numPr>
+        <w:rPr>
+          <w:rFonts w:ascii="Helvetica" w:hAnsi="Helvetica" w:cs="Times New Roman"/>
+          <w:sz w:val="20"/>
+          <w:szCs w:val="20"/>
+          <w:lang w:val="en-US"/>
+        </w:rPr>
+      </w:pPr>
+      <w:r>
+        <w:rPr>
+          <w:rFonts w:ascii="Helvetica" w:hAnsi="Helvetica" w:cs="Times New Roman"/>
+          <w:sz w:val="20"/>
+          <w:szCs w:val="20"/>
+          <w:lang w:val="en-US"/>
+        </w:rPr>
+        <w:t>Product release and box sealing for shipment</w:t>
+      </w:r>
+      <w:r>
+        <w:rPr>
+          <w:rFonts w:ascii="Helvetica" w:hAnsi="Helvetica" w:cs="Times New Roman"/>
+          <w:sz w:val="20"/>
+          <w:szCs w:val="20"/>
+          <w:lang w:val="en-US"/>
+        </w:rPr>
+        <w:t xml:space="preserve"> </w:t>
+      </w:r>
+    </w:p>
+    <w:p>
+      <w:pPr>
+        <w:pStyle w:val="Default"/>
+        <w:rPr>
+          <w:rFonts w:ascii="Helvetica" w:hAnsi="Helvetica" w:cs="Times New Roman"/>
+          <w:b/>
+          <w:bCs/>
+          <w:sz w:val="20"/>
+          <w:szCs w:val="20"/>
+          <w:lang w:val="en-US"/>
+        </w:rPr>
+      </w:pPr>
+    </w:p>
+    <w:p>
+      <w:pPr>
+        <w:pStyle w:val="Default"/>
+        <w:rPr>
+          <w:rFonts w:ascii="Helvetica" w:hAnsi="Helvetica" w:cs="Times New Roman"/>
+          <w:sz w:val="20"/>
+          <w:szCs w:val="20"/>
+          <w:lang w:val="en-US"/>
+        </w:rPr>
+      </w:pPr>
+      <w:r>
+        <w:rPr>
+          <w:rFonts w:ascii="Helvetica" w:hAnsi="Helvetica" w:cs="Times New Roman"/>
+          <w:b/>
+          <w:bCs/>
+          <w:sz w:val="20"/>
+          <w:szCs w:val="20"/>
+          <w:lang w:val="en-US"/>
+        </w:rPr>
         <w:t>Server Administrator</w:t>
       </w:r>
       <w:r>
@@ -575,7 +823,6 @@
         </w:rPr>
         <w:t xml:space="preserve">, Centro de </w:t>
       </w:r>
-      <w:proofErr w:type="spellStart"/>
       <w:r>
         <w:rPr>
           <w:rFonts w:ascii="Helvetica" w:hAnsi="Helvetica" w:cs="Times New Roman"/>
@@ -594,7 +841,7 @@
           <w:sz w:val="20"/>
           <w:szCs w:val="20"/>
         </w:rPr>
-        <w:t>i</w:t>
+        <w:t>í</w:t>
       </w:r>
       <w:r>
         <w:rPr>
@@ -606,7 +853,6 @@
         </w:rPr>
         <w:t>a</w:t>
       </w:r>
-      <w:proofErr w:type="spellEnd"/>
       <w:r>
         <w:rPr>
           <w:rFonts w:ascii="Helvetica" w:hAnsi="Helvetica" w:cs="Times New Roman"/>
@@ -617,7 +863,6 @@
         </w:rPr>
         <w:t xml:space="preserve"> </w:t>
       </w:r>
-      <w:proofErr w:type="spellStart"/>
       <w:r>
         <w:rPr>
           <w:rFonts w:ascii="Helvetica" w:hAnsi="Helvetica" w:cs="Times New Roman"/>
@@ -636,7 +881,7 @@
           <w:sz w:val="20"/>
           <w:szCs w:val="20"/>
         </w:rPr>
-        <w:t>o</w:t>
+        <w:t>ó</w:t>
       </w:r>
       <w:r>
         <w:rPr>
@@ -648,7 +893,6 @@
         </w:rPr>
         <w:t>mica</w:t>
       </w:r>
-      <w:proofErr w:type="spellEnd"/>
       <w:r>
         <w:rPr>
           <w:rFonts w:ascii="Helvetica" w:hAnsi="Helvetica" w:cs="Times New Roman"/>
@@ -956,6 +1200,866 @@
         </w:rPr>
         <w:t xml:space="preserve">Ethernet connections </w:t>
       </w:r>
+    </w:p>
+    <w:p>
+      <w:pPr>
+        <w:pStyle w:val="Default"/>
+        <w:rPr>
+          <w:rFonts w:ascii="Helvetica" w:hAnsi="Helvetica" w:cs="Times New Roman"/>
+          <w:sz w:val="20"/>
+          <w:szCs w:val="20"/>
+          <w:lang w:val="en-US"/>
+        </w:rPr>
+      </w:pPr>
+    </w:p>
+    <w:p>
+      <w:pPr>
+        <w:pBdr>
+          <w:bottom w:val="single" w:sz="12" w:space="1" w:color="auto"/>
+        </w:pBdr>
+        <w:rPr>
+          <w:rFonts w:ascii="Helvetica" w:hAnsi="Helvetica" w:cs="Times New Roman"/>
+          <w:noProof w:val="0"/>
+          <w:lang w:val="en-US"/>
+        </w:rPr>
+      </w:pPr>
+      <w:r>
+        <w:rPr>
+          <w:rFonts w:ascii="Helvetica" w:hAnsi="Helvetica" w:cs="Times New Roman"/>
+          <w:noProof w:val="0"/>
+          <w:highlight w:val="darkGray"/>
+          <w:lang w:val="en-US"/>
+        </w:rPr>
+        <w:t>CERTIFICATIONS</w:t>
+      </w:r>
+    </w:p>
+    <w:p>
+      <w:pPr>
+        <w:pStyle w:val="Default"/>
+        <w:numPr>
+          <w:ilvl w:val="0"/>
+          <w:numId w:val="16"/>
+        </w:numPr>
+        <w:rPr>
+          <w:rFonts w:ascii="Helvetica" w:hAnsi="Helvetica" w:cs="Times New Roman"/>
+          <w:sz w:val="20"/>
+          <w:szCs w:val="20"/>
+          <w:lang w:val="en-US"/>
+        </w:rPr>
+      </w:pPr>
+      <w:r>
+        <w:rPr>
+          <w:rFonts w:ascii="Helvetica" w:hAnsi="Helvetica" w:cs="Times New Roman"/>
+          <w:sz w:val="20"/>
+          <w:szCs w:val="20"/>
+          <w:lang w:val="en-US"/>
+        </w:rPr>
+        <w:t>TOEFL ITP 480</w:t>
+      </w:r>
+    </w:p>
+    <w:p>
+      <w:pPr>
+        <w:pStyle w:val="Default"/>
+        <w:ind w:left="720"/>
+        <w:rPr>
+          <w:rFonts w:ascii="Helvetica" w:hAnsi="Helvetica" w:cs="Times New Roman"/>
+          <w:sz w:val="20"/>
+          <w:szCs w:val="20"/>
+          <w:lang w:val="en-US"/>
+        </w:rPr>
+      </w:pPr>
+    </w:p>
+    <w:p>
+      <w:pPr>
+        <w:pStyle w:val="Default"/>
+        <w:numPr>
+          <w:ilvl w:val="0"/>
+          <w:numId w:val="16"/>
+        </w:numPr>
+        <w:rPr>
+          <w:rFonts w:ascii="Helvetica" w:hAnsi="Helvetica"/>
+          <w:sz w:val="20"/>
+          <w:szCs w:val="20"/>
+        </w:rPr>
+      </w:pPr>
+      <w:proofErr w:type="spellStart"/>
+      <w:r>
+        <w:rPr>
+          <w:rFonts w:ascii="Helvetica" w:hAnsi="Helvetica"/>
+          <w:sz w:val="20"/>
+          <w:szCs w:val="20"/>
+        </w:rPr>
+        <w:t>Introduction</w:t>
+      </w:r>
+      <w:proofErr w:type="spellEnd"/>
+      <w:r>
+        <w:rPr>
+          <w:rFonts w:ascii="Helvetica" w:hAnsi="Helvetica"/>
+          <w:sz w:val="20"/>
+          <w:szCs w:val="20"/>
+        </w:rPr>
+        <w:t xml:space="preserve"> </w:t>
+      </w:r>
+      <w:proofErr w:type="spellStart"/>
+      <w:r>
+        <w:rPr>
+          <w:rFonts w:ascii="Helvetica" w:hAnsi="Helvetica"/>
+          <w:sz w:val="20"/>
+          <w:szCs w:val="20"/>
+        </w:rPr>
+        <w:t>to</w:t>
+      </w:r>
+      <w:proofErr w:type="spellEnd"/>
+      <w:r>
+        <w:rPr>
+          <w:rFonts w:ascii="Helvetica" w:hAnsi="Helvetica"/>
+          <w:sz w:val="20"/>
+          <w:szCs w:val="20"/>
+        </w:rPr>
+        <w:t xml:space="preserve"> </w:t>
+      </w:r>
+      <w:proofErr w:type="spellStart"/>
+      <w:r>
+        <w:rPr>
+          <w:rFonts w:ascii="Helvetica" w:hAnsi="Helvetica"/>
+          <w:sz w:val="20"/>
+          <w:szCs w:val="20"/>
+        </w:rPr>
+        <w:t>Cybersecurity</w:t>
+      </w:r>
+      <w:proofErr w:type="spellEnd"/>
+      <w:r>
+        <w:rPr>
+          <w:rFonts w:ascii="Helvetica" w:hAnsi="Helvetica"/>
+          <w:sz w:val="20"/>
+          <w:szCs w:val="20"/>
+        </w:rPr>
+        <w:t xml:space="preserve"> – </w:t>
+      </w:r>
+      <w:proofErr w:type="spellStart"/>
+      <w:r>
+        <w:rPr>
+          <w:rFonts w:ascii="Helvetica" w:hAnsi="Helvetica"/>
+          <w:sz w:val="20"/>
+          <w:szCs w:val="20"/>
+        </w:rPr>
+        <w:t>Course</w:t>
+      </w:r>
+      <w:proofErr w:type="spellEnd"/>
+      <w:r>
+        <w:rPr>
+          <w:rFonts w:ascii="Helvetica" w:hAnsi="Helvetica"/>
+          <w:sz w:val="20"/>
+          <w:szCs w:val="20"/>
+        </w:rPr>
+        <w:t xml:space="preserve"> </w:t>
+      </w:r>
+      <w:proofErr w:type="spellStart"/>
+      <w:r>
+        <w:rPr>
+          <w:rFonts w:ascii="Helvetica" w:hAnsi="Helvetica"/>
+          <w:sz w:val="20"/>
+          <w:szCs w:val="20"/>
+        </w:rPr>
+        <w:t>Certificate</w:t>
+      </w:r>
+      <w:proofErr w:type="spellEnd"/>
+      <w:r>
+        <w:rPr>
+          <w:rFonts w:ascii="Helvetica" w:hAnsi="Helvetica"/>
+          <w:sz w:val="20"/>
+          <w:szCs w:val="20"/>
+        </w:rPr>
+        <w:t xml:space="preserve"> (Cisco </w:t>
+      </w:r>
+      <w:proofErr w:type="spellStart"/>
+      <w:r>
+        <w:rPr>
+          <w:rFonts w:ascii="Helvetica" w:hAnsi="Helvetica"/>
+          <w:sz w:val="20"/>
+          <w:szCs w:val="20"/>
+        </w:rPr>
+        <w:t>Networking</w:t>
+      </w:r>
+      <w:proofErr w:type="spellEnd"/>
+      <w:r>
+        <w:rPr>
+          <w:rFonts w:ascii="Helvetica" w:hAnsi="Helvetica"/>
+          <w:sz w:val="20"/>
+          <w:szCs w:val="20"/>
+        </w:rPr>
+        <w:t xml:space="preserve"> </w:t>
+      </w:r>
+      <w:proofErr w:type="spellStart"/>
+      <w:r>
+        <w:rPr>
+          <w:rFonts w:ascii="Helvetica" w:hAnsi="Helvetica"/>
+          <w:sz w:val="20"/>
+          <w:szCs w:val="20"/>
+        </w:rPr>
+        <w:t>Academy</w:t>
+      </w:r>
+      <w:proofErr w:type="spellEnd"/>
+      <w:r>
+        <w:rPr>
+          <w:rFonts w:ascii="Helvetica" w:hAnsi="Helvetica"/>
+          <w:sz w:val="20"/>
+          <w:szCs w:val="20"/>
+        </w:rPr>
+        <w:t>)</w:t>
+      </w:r>
+    </w:p>
+    <w:p>
+      <w:pPr>
+        <w:pStyle w:val="Default"/>
+        <w:rPr>
+          <w:rFonts w:ascii="Helvetica" w:hAnsi="Helvetica"/>
+          <w:sz w:val="20"/>
+          <w:szCs w:val="20"/>
+        </w:rPr>
+      </w:pPr>
+    </w:p>
+    <w:p>
+      <w:pPr>
+        <w:pStyle w:val="Default"/>
+        <w:numPr>
+          <w:ilvl w:val="0"/>
+          <w:numId w:val="16"/>
+        </w:numPr>
+        <w:rPr>
+          <w:rFonts w:ascii="Helvetica" w:hAnsi="Helvetica"/>
+          <w:sz w:val="20"/>
+          <w:szCs w:val="20"/>
+        </w:rPr>
+      </w:pPr>
+      <w:r>
+        <w:rPr>
+          <w:rFonts w:ascii="Helvetica" w:hAnsi="Helvetica"/>
+          <w:sz w:val="20"/>
+          <w:szCs w:val="20"/>
+        </w:rPr>
+        <w:t xml:space="preserve">Big Data – </w:t>
+      </w:r>
+      <w:proofErr w:type="spellStart"/>
+      <w:r>
+        <w:rPr>
+          <w:rFonts w:ascii="Helvetica" w:hAnsi="Helvetica"/>
+          <w:sz w:val="20"/>
+          <w:szCs w:val="20"/>
+        </w:rPr>
+        <w:t>Course</w:t>
+      </w:r>
+      <w:proofErr w:type="spellEnd"/>
+      <w:r>
+        <w:rPr>
+          <w:rFonts w:ascii="Helvetica" w:hAnsi="Helvetica"/>
+          <w:sz w:val="20"/>
+          <w:szCs w:val="20"/>
+        </w:rPr>
+        <w:t xml:space="preserve"> </w:t>
+      </w:r>
+      <w:proofErr w:type="spellStart"/>
+      <w:r>
+        <w:rPr>
+          <w:rFonts w:ascii="Helvetica" w:hAnsi="Helvetica"/>
+          <w:sz w:val="20"/>
+          <w:szCs w:val="20"/>
+        </w:rPr>
+        <w:t>Certificate</w:t>
+      </w:r>
+      <w:proofErr w:type="spellEnd"/>
+      <w:r>
+        <w:rPr>
+          <w:rFonts w:ascii="Helvetica" w:hAnsi="Helvetica"/>
+          <w:sz w:val="20"/>
+          <w:szCs w:val="20"/>
+        </w:rPr>
+        <w:t xml:space="preserve"> </w:t>
+      </w:r>
+      <w:r>
+        <w:rPr>
+          <w:rFonts w:ascii="Helvetica" w:eastAsia="Times New Roman" w:hAnsi="Helvetica" w:cs="Times New Roman"/>
+          <w:sz w:val="20"/>
+          <w:szCs w:val="20"/>
+          <w:lang w:eastAsia="es-MX"/>
+          <w14:ligatures w14:val="none"/>
+        </w:rPr>
+        <w:t xml:space="preserve">(Santander </w:t>
+      </w:r>
+      <w:proofErr w:type="spellStart"/>
+      <w:r>
+        <w:rPr>
+          <w:rFonts w:ascii="Helvetica" w:eastAsia="Times New Roman" w:hAnsi="Helvetica" w:cs="Times New Roman"/>
+          <w:sz w:val="20"/>
+          <w:szCs w:val="20"/>
+          <w:lang w:eastAsia="es-MX"/>
+          <w14:ligatures w14:val="none"/>
+        </w:rPr>
+        <w:t>Academy</w:t>
+      </w:r>
+      <w:proofErr w:type="spellEnd"/>
+      <w:r>
+        <w:rPr>
+          <w:rFonts w:ascii="Helvetica" w:eastAsia="Times New Roman" w:hAnsi="Helvetica" w:cs="Times New Roman"/>
+          <w:sz w:val="20"/>
+          <w:szCs w:val="20"/>
+          <w:lang w:eastAsia="es-MX"/>
+          <w14:ligatures w14:val="none"/>
+        </w:rPr>
+        <w:t>)</w:t>
+      </w:r>
+    </w:p>
+    <w:p>
+      <w:pPr>
+        <w:pStyle w:val="Prrafodelista"/>
+        <w:numPr>
+          <w:ilvl w:val="0"/>
+          <w:numId w:val="16"/>
+        </w:numPr>
+        <w:spacing w:before="100" w:beforeAutospacing="1" w:after="100" w:afterAutospacing="1" w:line="240" w:lineRule="auto"/>
+        <w:rPr>
+          <w:rFonts w:ascii="Helvetica" w:eastAsia="Times New Roman" w:hAnsi="Helvetica" w:cs="Times New Roman"/>
+          <w:noProof w:val="0"/>
+          <w:kern w:val="0"/>
+          <w:sz w:val="20"/>
+          <w:szCs w:val="20"/>
+          <w:lang w:eastAsia="es-MX"/>
+          <w14:ligatures w14:val="none"/>
+        </w:rPr>
+      </w:pPr>
+      <w:r>
+        <w:rPr>
+          <w:rFonts w:ascii="Helvetica" w:eastAsia="Times New Roman" w:hAnsi="Helvetica" w:cs="Times New Roman"/>
+          <w:noProof w:val="0"/>
+          <w:kern w:val="0"/>
+          <w:sz w:val="20"/>
+          <w:szCs w:val="20"/>
+          <w:lang w:eastAsia="es-MX"/>
+          <w14:ligatures w14:val="none"/>
+        </w:rPr>
+        <w:t xml:space="preserve">Machine </w:t>
+      </w:r>
+      <w:proofErr w:type="spellStart"/>
+      <w:r>
+        <w:rPr>
+          <w:rFonts w:ascii="Helvetica" w:eastAsia="Times New Roman" w:hAnsi="Helvetica" w:cs="Times New Roman"/>
+          <w:noProof w:val="0"/>
+          <w:kern w:val="0"/>
+          <w:sz w:val="20"/>
+          <w:szCs w:val="20"/>
+          <w:lang w:eastAsia="es-MX"/>
+          <w14:ligatures w14:val="none"/>
+        </w:rPr>
+        <w:t>Learning</w:t>
+      </w:r>
+      <w:proofErr w:type="spellEnd"/>
+      <w:r>
+        <w:rPr>
+          <w:rFonts w:ascii="Helvetica" w:eastAsia="Times New Roman" w:hAnsi="Helvetica" w:cs="Times New Roman"/>
+          <w:noProof w:val="0"/>
+          <w:kern w:val="0"/>
+          <w:sz w:val="20"/>
+          <w:szCs w:val="20"/>
+          <w:lang w:eastAsia="es-MX"/>
+          <w14:ligatures w14:val="none"/>
+        </w:rPr>
+        <w:t xml:space="preserve"> </w:t>
+      </w:r>
+      <w:proofErr w:type="spellStart"/>
+      <w:r>
+        <w:rPr>
+          <w:rFonts w:ascii="Helvetica" w:eastAsia="Times New Roman" w:hAnsi="Helvetica" w:cs="Times New Roman"/>
+          <w:noProof w:val="0"/>
+          <w:kern w:val="0"/>
+          <w:sz w:val="20"/>
+          <w:szCs w:val="20"/>
+          <w:lang w:eastAsia="es-MX"/>
+          <w14:ligatures w14:val="none"/>
+        </w:rPr>
+        <w:t>with</w:t>
+      </w:r>
+      <w:proofErr w:type="spellEnd"/>
+      <w:r>
+        <w:rPr>
+          <w:rFonts w:ascii="Helvetica" w:eastAsia="Times New Roman" w:hAnsi="Helvetica" w:cs="Times New Roman"/>
+          <w:noProof w:val="0"/>
+          <w:kern w:val="0"/>
+          <w:sz w:val="20"/>
+          <w:szCs w:val="20"/>
+          <w:lang w:eastAsia="es-MX"/>
+          <w14:ligatures w14:val="none"/>
+        </w:rPr>
+        <w:t xml:space="preserve"> Python – </w:t>
+      </w:r>
+      <w:proofErr w:type="spellStart"/>
+      <w:r>
+        <w:rPr>
+          <w:rFonts w:ascii="Helvetica" w:eastAsia="Times New Roman" w:hAnsi="Helvetica" w:cs="Times New Roman"/>
+          <w:noProof w:val="0"/>
+          <w:kern w:val="0"/>
+          <w:sz w:val="20"/>
+          <w:szCs w:val="20"/>
+          <w:lang w:eastAsia="es-MX"/>
+          <w14:ligatures w14:val="none"/>
+        </w:rPr>
+        <w:t>Course</w:t>
+      </w:r>
+      <w:proofErr w:type="spellEnd"/>
+      <w:r>
+        <w:rPr>
+          <w:rFonts w:ascii="Helvetica" w:eastAsia="Times New Roman" w:hAnsi="Helvetica" w:cs="Times New Roman"/>
+          <w:noProof w:val="0"/>
+          <w:kern w:val="0"/>
+          <w:sz w:val="20"/>
+          <w:szCs w:val="20"/>
+          <w:lang w:eastAsia="es-MX"/>
+          <w14:ligatures w14:val="none"/>
+        </w:rPr>
+        <w:t xml:space="preserve"> </w:t>
+      </w:r>
+      <w:proofErr w:type="spellStart"/>
+      <w:r>
+        <w:rPr>
+          <w:rFonts w:ascii="Helvetica" w:eastAsia="Times New Roman" w:hAnsi="Helvetica" w:cs="Times New Roman"/>
+          <w:noProof w:val="0"/>
+          <w:kern w:val="0"/>
+          <w:sz w:val="20"/>
+          <w:szCs w:val="20"/>
+          <w:lang w:eastAsia="es-MX"/>
+          <w14:ligatures w14:val="none"/>
+        </w:rPr>
+        <w:t>Certificate</w:t>
+      </w:r>
+      <w:proofErr w:type="spellEnd"/>
+      <w:r>
+        <w:rPr>
+          <w:rFonts w:ascii="Helvetica" w:eastAsia="Times New Roman" w:hAnsi="Helvetica" w:cs="Times New Roman"/>
+          <w:noProof w:val="0"/>
+          <w:kern w:val="0"/>
+          <w:sz w:val="20"/>
+          <w:szCs w:val="20"/>
+          <w:lang w:eastAsia="es-MX"/>
+          <w14:ligatures w14:val="none"/>
+        </w:rPr>
+        <w:t xml:space="preserve"> (</w:t>
+      </w:r>
+      <w:proofErr w:type="spellStart"/>
+      <w:r>
+        <w:rPr>
+          <w:rFonts w:ascii="Helvetica" w:eastAsia="Times New Roman" w:hAnsi="Helvetica" w:cs="Times New Roman"/>
+          <w:noProof w:val="0"/>
+          <w:kern w:val="0"/>
+          <w:sz w:val="20"/>
+          <w:szCs w:val="20"/>
+          <w:lang w:eastAsia="es-MX"/>
+          <w14:ligatures w14:val="none"/>
+        </w:rPr>
+        <w:t>SciData</w:t>
+      </w:r>
+      <w:proofErr w:type="spellEnd"/>
+      <w:r>
+        <w:rPr>
+          <w:rFonts w:ascii="Helvetica" w:eastAsia="Times New Roman" w:hAnsi="Helvetica" w:cs="Times New Roman"/>
+          <w:noProof w:val="0"/>
+          <w:kern w:val="0"/>
+          <w:sz w:val="20"/>
+          <w:szCs w:val="20"/>
+          <w:lang w:eastAsia="es-MX"/>
+          <w14:ligatures w14:val="none"/>
+        </w:rPr>
+        <w:t>)</w:t>
+      </w:r>
+    </w:p>
+    <w:p>
+      <w:pPr>
+        <w:pStyle w:val="Prrafodelista"/>
+        <w:spacing w:before="100" w:beforeAutospacing="1" w:after="100" w:afterAutospacing="1" w:line="240" w:lineRule="auto"/>
+        <w:rPr>
+          <w:rFonts w:ascii="Helvetica" w:eastAsia="Times New Roman" w:hAnsi="Helvetica" w:cs="Times New Roman"/>
+          <w:noProof w:val="0"/>
+          <w:kern w:val="0"/>
+          <w:sz w:val="20"/>
+          <w:szCs w:val="20"/>
+          <w:lang w:eastAsia="es-MX"/>
+          <w14:ligatures w14:val="none"/>
+        </w:rPr>
+      </w:pPr>
+    </w:p>
+    <w:p>
+      <w:pPr>
+        <w:pStyle w:val="Prrafodelista"/>
+        <w:numPr>
+          <w:ilvl w:val="0"/>
+          <w:numId w:val="16"/>
+        </w:numPr>
+        <w:spacing w:before="100" w:beforeAutospacing="1" w:after="100" w:afterAutospacing="1" w:line="240" w:lineRule="auto"/>
+        <w:rPr>
+          <w:rFonts w:ascii="Helvetica" w:eastAsia="Times New Roman" w:hAnsi="Helvetica" w:cs="Times New Roman"/>
+          <w:noProof w:val="0"/>
+          <w:kern w:val="0"/>
+          <w:sz w:val="20"/>
+          <w:szCs w:val="20"/>
+          <w:lang w:eastAsia="es-MX"/>
+          <w14:ligatures w14:val="none"/>
+        </w:rPr>
+      </w:pPr>
+      <w:proofErr w:type="spellStart"/>
+      <w:r>
+        <w:rPr>
+          <w:rFonts w:ascii="Helvetica" w:eastAsia="Times New Roman" w:hAnsi="Helvetica" w:cs="Times New Roman"/>
+          <w:noProof w:val="0"/>
+          <w:kern w:val="0"/>
+          <w:sz w:val="20"/>
+          <w:szCs w:val="20"/>
+          <w:lang w:eastAsia="es-MX"/>
+          <w14:ligatures w14:val="none"/>
+        </w:rPr>
+        <w:t>Introduction</w:t>
+      </w:r>
+      <w:proofErr w:type="spellEnd"/>
+      <w:r>
+        <w:rPr>
+          <w:rFonts w:ascii="Helvetica" w:eastAsia="Times New Roman" w:hAnsi="Helvetica" w:cs="Times New Roman"/>
+          <w:noProof w:val="0"/>
+          <w:kern w:val="0"/>
+          <w:sz w:val="20"/>
+          <w:szCs w:val="20"/>
+          <w:lang w:eastAsia="es-MX"/>
+          <w14:ligatures w14:val="none"/>
+        </w:rPr>
+        <w:t xml:space="preserve"> </w:t>
+      </w:r>
+      <w:proofErr w:type="spellStart"/>
+      <w:r>
+        <w:rPr>
+          <w:rFonts w:ascii="Helvetica" w:eastAsia="Times New Roman" w:hAnsi="Helvetica" w:cs="Times New Roman"/>
+          <w:noProof w:val="0"/>
+          <w:kern w:val="0"/>
+          <w:sz w:val="20"/>
+          <w:szCs w:val="20"/>
+          <w:lang w:eastAsia="es-MX"/>
+          <w14:ligatures w14:val="none"/>
+        </w:rPr>
+        <w:t>to</w:t>
+      </w:r>
+      <w:proofErr w:type="spellEnd"/>
+      <w:r>
+        <w:rPr>
+          <w:rFonts w:ascii="Helvetica" w:eastAsia="Times New Roman" w:hAnsi="Helvetica" w:cs="Times New Roman"/>
+          <w:noProof w:val="0"/>
+          <w:kern w:val="0"/>
+          <w:sz w:val="20"/>
+          <w:szCs w:val="20"/>
+          <w:lang w:eastAsia="es-MX"/>
+          <w14:ligatures w14:val="none"/>
+        </w:rPr>
+        <w:t xml:space="preserve"> Data </w:t>
+      </w:r>
+      <w:proofErr w:type="spellStart"/>
+      <w:r>
+        <w:rPr>
+          <w:rFonts w:ascii="Helvetica" w:eastAsia="Times New Roman" w:hAnsi="Helvetica" w:cs="Times New Roman"/>
+          <w:noProof w:val="0"/>
+          <w:kern w:val="0"/>
+          <w:sz w:val="20"/>
+          <w:szCs w:val="20"/>
+          <w:lang w:eastAsia="es-MX"/>
+          <w14:ligatures w14:val="none"/>
+        </w:rPr>
+        <w:t>Science</w:t>
+      </w:r>
+      <w:proofErr w:type="spellEnd"/>
+      <w:r>
+        <w:rPr>
+          <w:rFonts w:ascii="Helvetica" w:eastAsia="Times New Roman" w:hAnsi="Helvetica" w:cs="Times New Roman"/>
+          <w:noProof w:val="0"/>
+          <w:kern w:val="0"/>
+          <w:sz w:val="20"/>
+          <w:szCs w:val="20"/>
+          <w:lang w:eastAsia="es-MX"/>
+          <w14:ligatures w14:val="none"/>
+        </w:rPr>
+        <w:t xml:space="preserve"> – </w:t>
+      </w:r>
+      <w:proofErr w:type="spellStart"/>
+      <w:r>
+        <w:rPr>
+          <w:rFonts w:ascii="Helvetica" w:eastAsia="Times New Roman" w:hAnsi="Helvetica" w:cs="Times New Roman"/>
+          <w:noProof w:val="0"/>
+          <w:kern w:val="0"/>
+          <w:sz w:val="20"/>
+          <w:szCs w:val="20"/>
+          <w:lang w:eastAsia="es-MX"/>
+          <w14:ligatures w14:val="none"/>
+        </w:rPr>
+        <w:t>Course</w:t>
+      </w:r>
+      <w:proofErr w:type="spellEnd"/>
+      <w:r>
+        <w:rPr>
+          <w:rFonts w:ascii="Helvetica" w:eastAsia="Times New Roman" w:hAnsi="Helvetica" w:cs="Times New Roman"/>
+          <w:noProof w:val="0"/>
+          <w:kern w:val="0"/>
+          <w:sz w:val="20"/>
+          <w:szCs w:val="20"/>
+          <w:lang w:eastAsia="es-MX"/>
+          <w14:ligatures w14:val="none"/>
+        </w:rPr>
+        <w:t xml:space="preserve"> </w:t>
+      </w:r>
+      <w:proofErr w:type="spellStart"/>
+      <w:r>
+        <w:rPr>
+          <w:rFonts w:ascii="Helvetica" w:eastAsia="Times New Roman" w:hAnsi="Helvetica" w:cs="Times New Roman"/>
+          <w:noProof w:val="0"/>
+          <w:kern w:val="0"/>
+          <w:sz w:val="20"/>
+          <w:szCs w:val="20"/>
+          <w:lang w:eastAsia="es-MX"/>
+          <w14:ligatures w14:val="none"/>
+        </w:rPr>
+        <w:t>Certificate</w:t>
+      </w:r>
+      <w:proofErr w:type="spellEnd"/>
+      <w:r>
+        <w:rPr>
+          <w:rFonts w:ascii="Helvetica" w:eastAsia="Times New Roman" w:hAnsi="Helvetica" w:cs="Times New Roman"/>
+          <w:noProof w:val="0"/>
+          <w:kern w:val="0"/>
+          <w:sz w:val="20"/>
+          <w:szCs w:val="20"/>
+          <w:lang w:eastAsia="es-MX"/>
+          <w14:ligatures w14:val="none"/>
+        </w:rPr>
+        <w:t xml:space="preserve"> (Santander </w:t>
+      </w:r>
+      <w:proofErr w:type="spellStart"/>
+      <w:r>
+        <w:rPr>
+          <w:rFonts w:ascii="Helvetica" w:eastAsia="Times New Roman" w:hAnsi="Helvetica" w:cs="Times New Roman"/>
+          <w:noProof w:val="0"/>
+          <w:kern w:val="0"/>
+          <w:sz w:val="20"/>
+          <w:szCs w:val="20"/>
+          <w:lang w:eastAsia="es-MX"/>
+          <w14:ligatures w14:val="none"/>
+        </w:rPr>
+        <w:t>Academy</w:t>
+      </w:r>
+      <w:proofErr w:type="spellEnd"/>
+      <w:r>
+        <w:rPr>
+          <w:rFonts w:ascii="Helvetica" w:eastAsia="Times New Roman" w:hAnsi="Helvetica" w:cs="Times New Roman"/>
+          <w:noProof w:val="0"/>
+          <w:kern w:val="0"/>
+          <w:sz w:val="20"/>
+          <w:szCs w:val="20"/>
+          <w:lang w:eastAsia="es-MX"/>
+          <w14:ligatures w14:val="none"/>
+        </w:rPr>
+        <w:t>)</w:t>
+      </w:r>
+    </w:p>
+    <w:p>
+      <w:pPr>
+        <w:pStyle w:val="Prrafodelista"/>
+        <w:spacing w:before="100" w:beforeAutospacing="1" w:after="100" w:afterAutospacing="1" w:line="240" w:lineRule="auto"/>
+        <w:rPr>
+          <w:rFonts w:ascii="Helvetica" w:eastAsia="Times New Roman" w:hAnsi="Helvetica" w:cs="Times New Roman"/>
+          <w:noProof w:val="0"/>
+          <w:kern w:val="0"/>
+          <w:sz w:val="20"/>
+          <w:szCs w:val="20"/>
+          <w:lang w:eastAsia="es-MX"/>
+          <w14:ligatures w14:val="none"/>
+        </w:rPr>
+      </w:pPr>
+    </w:p>
+    <w:p>
+      <w:pPr>
+        <w:pStyle w:val="Prrafodelista"/>
+        <w:numPr>
+          <w:ilvl w:val="0"/>
+          <w:numId w:val="16"/>
+        </w:numPr>
+        <w:spacing w:before="100" w:beforeAutospacing="1" w:after="100" w:afterAutospacing="1" w:line="240" w:lineRule="auto"/>
+        <w:rPr>
+          <w:rFonts w:ascii="Helvetica" w:eastAsia="Times New Roman" w:hAnsi="Helvetica" w:cs="Times New Roman"/>
+          <w:noProof w:val="0"/>
+          <w:kern w:val="0"/>
+          <w:sz w:val="20"/>
+          <w:szCs w:val="20"/>
+          <w:lang w:eastAsia="es-MX"/>
+          <w14:ligatures w14:val="none"/>
+        </w:rPr>
+      </w:pPr>
+      <w:proofErr w:type="spellStart"/>
+      <w:r>
+        <w:rPr>
+          <w:rFonts w:ascii="Helvetica" w:eastAsia="Times New Roman" w:hAnsi="Helvetica" w:cs="Times New Roman"/>
+          <w:noProof w:val="0"/>
+          <w:kern w:val="0"/>
+          <w:sz w:val="20"/>
+          <w:szCs w:val="20"/>
+          <w:lang w:eastAsia="es-MX"/>
+          <w14:ligatures w14:val="none"/>
+        </w:rPr>
+        <w:t>Essential</w:t>
+      </w:r>
+      <w:proofErr w:type="spellEnd"/>
+      <w:r>
+        <w:rPr>
+          <w:rFonts w:ascii="Helvetica" w:eastAsia="Times New Roman" w:hAnsi="Helvetica" w:cs="Times New Roman"/>
+          <w:noProof w:val="0"/>
+          <w:kern w:val="0"/>
+          <w:sz w:val="20"/>
+          <w:szCs w:val="20"/>
+          <w:lang w:eastAsia="es-MX"/>
+          <w14:ligatures w14:val="none"/>
+        </w:rPr>
+        <w:t xml:space="preserve"> </w:t>
+      </w:r>
+      <w:proofErr w:type="spellStart"/>
+      <w:r>
+        <w:rPr>
+          <w:rFonts w:ascii="Helvetica" w:eastAsia="Times New Roman" w:hAnsi="Helvetica" w:cs="Times New Roman"/>
+          <w:noProof w:val="0"/>
+          <w:kern w:val="0"/>
+          <w:sz w:val="20"/>
+          <w:szCs w:val="20"/>
+          <w:lang w:eastAsia="es-MX"/>
+          <w14:ligatures w14:val="none"/>
+        </w:rPr>
+        <w:t>Programming</w:t>
+      </w:r>
+      <w:proofErr w:type="spellEnd"/>
+      <w:r>
+        <w:rPr>
+          <w:rFonts w:ascii="Helvetica" w:eastAsia="Times New Roman" w:hAnsi="Helvetica" w:cs="Times New Roman"/>
+          <w:noProof w:val="0"/>
+          <w:kern w:val="0"/>
+          <w:sz w:val="20"/>
+          <w:szCs w:val="20"/>
+          <w:lang w:eastAsia="es-MX"/>
+          <w14:ligatures w14:val="none"/>
+        </w:rPr>
+        <w:t xml:space="preserve"> Fundamentals – </w:t>
+      </w:r>
+      <w:proofErr w:type="spellStart"/>
+      <w:r>
+        <w:rPr>
+          <w:rFonts w:ascii="Helvetica" w:eastAsia="Times New Roman" w:hAnsi="Helvetica" w:cs="Times New Roman"/>
+          <w:noProof w:val="0"/>
+          <w:kern w:val="0"/>
+          <w:sz w:val="20"/>
+          <w:szCs w:val="20"/>
+          <w:lang w:eastAsia="es-MX"/>
+          <w14:ligatures w14:val="none"/>
+        </w:rPr>
+        <w:t>Course</w:t>
+      </w:r>
+      <w:proofErr w:type="spellEnd"/>
+      <w:r>
+        <w:rPr>
+          <w:rFonts w:ascii="Helvetica" w:eastAsia="Times New Roman" w:hAnsi="Helvetica" w:cs="Times New Roman"/>
+          <w:noProof w:val="0"/>
+          <w:kern w:val="0"/>
+          <w:sz w:val="20"/>
+          <w:szCs w:val="20"/>
+          <w:lang w:eastAsia="es-MX"/>
+          <w14:ligatures w14:val="none"/>
+        </w:rPr>
+        <w:t xml:space="preserve"> </w:t>
+      </w:r>
+      <w:proofErr w:type="spellStart"/>
+      <w:r>
+        <w:rPr>
+          <w:rFonts w:ascii="Helvetica" w:eastAsia="Times New Roman" w:hAnsi="Helvetica" w:cs="Times New Roman"/>
+          <w:noProof w:val="0"/>
+          <w:kern w:val="0"/>
+          <w:sz w:val="20"/>
+          <w:szCs w:val="20"/>
+          <w:lang w:eastAsia="es-MX"/>
+          <w14:ligatures w14:val="none"/>
+        </w:rPr>
+        <w:t>Certificate</w:t>
+      </w:r>
+      <w:proofErr w:type="spellEnd"/>
+      <w:r>
+        <w:rPr>
+          <w:rFonts w:ascii="Helvetica" w:eastAsia="Times New Roman" w:hAnsi="Helvetica" w:cs="Times New Roman"/>
+          <w:noProof w:val="0"/>
+          <w:kern w:val="0"/>
+          <w:sz w:val="20"/>
+          <w:szCs w:val="20"/>
+          <w:lang w:eastAsia="es-MX"/>
+          <w14:ligatures w14:val="none"/>
+        </w:rPr>
+        <w:t xml:space="preserve"> (LinkedIn </w:t>
+      </w:r>
+      <w:proofErr w:type="spellStart"/>
+      <w:r>
+        <w:rPr>
+          <w:rFonts w:ascii="Helvetica" w:eastAsia="Times New Roman" w:hAnsi="Helvetica" w:cs="Times New Roman"/>
+          <w:noProof w:val="0"/>
+          <w:kern w:val="0"/>
+          <w:sz w:val="20"/>
+          <w:szCs w:val="20"/>
+          <w:lang w:eastAsia="es-MX"/>
+          <w14:ligatures w14:val="none"/>
+        </w:rPr>
+        <w:t>Learning</w:t>
+      </w:r>
+      <w:proofErr w:type="spellEnd"/>
+      <w:r>
+        <w:rPr>
+          <w:rFonts w:ascii="Helvetica" w:eastAsia="Times New Roman" w:hAnsi="Helvetica" w:cs="Times New Roman"/>
+          <w:noProof w:val="0"/>
+          <w:kern w:val="0"/>
+          <w:sz w:val="20"/>
+          <w:szCs w:val="20"/>
+          <w:lang w:eastAsia="es-MX"/>
+          <w14:ligatures w14:val="none"/>
+        </w:rPr>
+        <w:t>)</w:t>
+      </w:r>
+    </w:p>
+    <w:p>
+      <w:pPr>
+        <w:pStyle w:val="Prrafodelista"/>
+        <w:spacing w:before="100" w:beforeAutospacing="1" w:after="100" w:afterAutospacing="1" w:line="240" w:lineRule="auto"/>
+        <w:rPr>
+          <w:rFonts w:ascii="Helvetica" w:eastAsia="Times New Roman" w:hAnsi="Helvetica" w:cs="Times New Roman"/>
+          <w:noProof w:val="0"/>
+          <w:kern w:val="0"/>
+          <w:sz w:val="20"/>
+          <w:szCs w:val="20"/>
+          <w:lang w:eastAsia="es-MX"/>
+          <w14:ligatures w14:val="none"/>
+        </w:rPr>
+      </w:pPr>
+    </w:p>
+    <w:p>
+      <w:pPr>
+        <w:pStyle w:val="Default"/>
+        <w:rPr>
+          <w:rFonts w:ascii="Helvetica" w:hAnsi="Helvetica" w:cs="Times New Roman"/>
+          <w:sz w:val="20"/>
+          <w:szCs w:val="20"/>
+          <w:lang w:val="en-US"/>
+        </w:rPr>
+      </w:pPr>
+    </w:p>
+    <w:p>
+      <w:pPr>
+        <w:pStyle w:val="Default"/>
+        <w:rPr>
+          <w:rFonts w:ascii="Helvetica" w:hAnsi="Helvetica" w:cs="Times New Roman"/>
+          <w:sz w:val="20"/>
+          <w:szCs w:val="20"/>
+          <w:lang w:val="en-US"/>
+        </w:rPr>
+      </w:pPr>
     </w:p>
     <w:p>
       <w:pPr>
@@ -996,6 +2100,7 @@
           <w:highlight w:val="darkGray"/>
           <w:lang w:val="en-US"/>
         </w:rPr>
+        <w:lastRenderedPageBreak/>
         <w:t>SKILLS</w:t>
       </w:r>
     </w:p>
@@ -3396,6 +4501,119 @@
     </w:lvl>
   </w:abstractNum>
   <w:abstractNum w:abstractNumId="14" w15:restartNumberingAfterBreak="0">
+    <w:nsid w:val="7D933C9F"/>
+    <w:multiLevelType w:val="hybridMultilevel"/>
+    <w:tmpl w:val="D98C8D26"/>
+    <w:lvl w:ilvl="0" w:tplc="080A0001">
+      <w:start w:val="1"/>
+      <w:numFmt w:val="bullet"/>
+      <w:lvlText w:val=""/>
+      <w:lvlJc w:val="left"/>
+      <w:pPr>
+        <w:ind w:left="720" w:hanging="360"/>
+      </w:pPr>
+      <w:rPr>
+        <w:rFonts w:ascii="Symbol" w:hAnsi="Symbol" w:hint="default"/>
+      </w:rPr>
+    </w:lvl>
+    <w:lvl w:ilvl="1" w:tplc="080A0003" w:tentative="1">
+      <w:start w:val="1"/>
+      <w:numFmt w:val="bullet"/>
+      <w:lvlText w:val="o"/>
+      <w:lvlJc w:val="left"/>
+      <w:pPr>
+        <w:ind w:left="1440" w:hanging="360"/>
+      </w:pPr>
+      <w:rPr>
+        <w:rFonts w:ascii="Courier New" w:hAnsi="Courier New" w:cs="Courier New" w:hint="default"/>
+      </w:rPr>
+    </w:lvl>
+    <w:lvl w:ilvl="2" w:tplc="080A0005" w:tentative="1">
+      <w:start w:val="1"/>
+      <w:numFmt w:val="bullet"/>
+      <w:lvlText w:val=""/>
+      <w:lvlJc w:val="left"/>
+      <w:pPr>
+        <w:ind w:left="2160" w:hanging="360"/>
+      </w:pPr>
+      <w:rPr>
+        <w:rFonts w:ascii="Wingdings" w:hAnsi="Wingdings" w:hint="default"/>
+      </w:rPr>
+    </w:lvl>
+    <w:lvl w:ilvl="3" w:tplc="080A0001" w:tentative="1">
+      <w:start w:val="1"/>
+      <w:numFmt w:val="bullet"/>
+      <w:lvlText w:val=""/>
+      <w:lvlJc w:val="left"/>
+      <w:pPr>
+        <w:ind w:left="2880" w:hanging="360"/>
+      </w:pPr>
+      <w:rPr>
+        <w:rFonts w:ascii="Symbol" w:hAnsi="Symbol" w:hint="default"/>
+      </w:rPr>
+    </w:lvl>
+    <w:lvl w:ilvl="4" w:tplc="080A0003" w:tentative="1">
+      <w:start w:val="1"/>
+      <w:numFmt w:val="bullet"/>
+      <w:lvlText w:val="o"/>
+      <w:lvlJc w:val="left"/>
+      <w:pPr>
+        <w:ind w:left="3600" w:hanging="360"/>
+      </w:pPr>
+      <w:rPr>
+        <w:rFonts w:ascii="Courier New" w:hAnsi="Courier New" w:cs="Courier New" w:hint="default"/>
+      </w:rPr>
+    </w:lvl>
+    <w:lvl w:ilvl="5" w:tplc="080A0005" w:tentative="1">
+      <w:start w:val="1"/>
+      <w:numFmt w:val="bullet"/>
+      <w:lvlText w:val=""/>
+      <w:lvlJc w:val="left"/>
+      <w:pPr>
+        <w:ind w:left="4320" w:hanging="360"/>
+      </w:pPr>
+      <w:rPr>
+        <w:rFonts w:ascii="Wingdings" w:hAnsi="Wingdings" w:hint="default"/>
+      </w:rPr>
+    </w:lvl>
+    <w:lvl w:ilvl="6" w:tplc="080A0001" w:tentative="1">
+      <w:start w:val="1"/>
+      <w:numFmt w:val="bullet"/>
+      <w:lvlText w:val=""/>
+      <w:lvlJc w:val="left"/>
+      <w:pPr>
+        <w:ind w:left="5040" w:hanging="360"/>
+      </w:pPr>
+      <w:rPr>
+        <w:rFonts w:ascii="Symbol" w:hAnsi="Symbol" w:hint="default"/>
+      </w:rPr>
+    </w:lvl>
+    <w:lvl w:ilvl="7" w:tplc="080A0003" w:tentative="1">
+      <w:start w:val="1"/>
+      <w:numFmt w:val="bullet"/>
+      <w:lvlText w:val="o"/>
+      <w:lvlJc w:val="left"/>
+      <w:pPr>
+        <w:ind w:left="5760" w:hanging="360"/>
+      </w:pPr>
+      <w:rPr>
+        <w:rFonts w:ascii="Courier New" w:hAnsi="Courier New" w:cs="Courier New" w:hint="default"/>
+      </w:rPr>
+    </w:lvl>
+    <w:lvl w:ilvl="8" w:tplc="080A0005" w:tentative="1">
+      <w:start w:val="1"/>
+      <w:numFmt w:val="bullet"/>
+      <w:lvlText w:val=""/>
+      <w:lvlJc w:val="left"/>
+      <w:pPr>
+        <w:ind w:left="6480" w:hanging="360"/>
+      </w:pPr>
+      <w:rPr>
+        <w:rFonts w:ascii="Wingdings" w:hAnsi="Wingdings" w:hint="default"/>
+      </w:rPr>
+    </w:lvl>
+  </w:abstractNum>
+  <w:abstractNum w:abstractNumId="15" w15:restartNumberingAfterBreak="0">
     <w:nsid w:val="7F890DDE"/>
     <w:multiLevelType w:val="multilevel"/>
     <w:tmpl w:val="6D92102E"/>
@@ -3557,7 +4775,7 @@
     <w:abstractNumId w:val="12"/>
   </w:num>
   <w:num w:numId="5">
-    <w:abstractNumId w:val="14"/>
+    <w:abstractNumId w:val="15"/>
   </w:num>
   <w:num w:numId="6">
     <w:abstractNumId w:val="2"/>
@@ -3588,6 +4806,9 @@
   </w:num>
   <w:num w:numId="15">
     <w:abstractNumId w:val="0"/>
+  </w:num>
+  <w:num w:numId="16">
+    <w:abstractNumId w:val="14"/>
   </w:num>
 </w:numbering>
 </file>
@@ -3992,6 +5213,7 @@
   <w:style w:type="paragraph" w:default="1" w:styleId="Normal">
     <w:name w:val="Normal"/>
     <w:qFormat/>
+    <w:rsid w:val="00D50E19"/>
     <w:rPr>
       <w:noProof/>
     </w:rPr>

</xml_diff>